<commit_message>
vrai dernier commit du jour
</commit_message>
<xml_diff>
--- a/fichierDocumentationExamen/BTS_SIO_E5_FicheDescriptiveProjet2_02146826586LAGAILLARDE_Christophe.docx
+++ b/fichierDocumentationExamen/BTS_SIO_E5_FicheDescriptiveProjet2_02146826586LAGAILLARDE_Christophe.docx
@@ -833,7 +833,47 @@
                 <w:szCs w:val="20"/>
                 <w:shd w:val="clear" w:color="auto" w:fill="FAF9F8"/>
               </w:rPr>
-              <w:t>Cybercar est une entreprise de vente de voiture qui est implanté à Maurice, elle vend et livre des voitures qu’elle importe de l’étranger. Elle fait appel à cryptosoft afin de réaliser un ERP pour l’aider dans son fonctionneement.</w:t>
+              <w:t xml:space="preserve">Cybercar est une entreprise de vente de voiture qui est implanté à Maurice, elle vend et livre des voitures qu’elle importe de l’étranger. Elle fait appel à </w:t>
+            </w:r>
+            <w:proofErr w:type="spellStart"/>
+            <w:r>
+              <w:rPr>
+                <w:rFonts w:ascii="Arial" w:hAnsi="Arial" w:cs="Arial"/>
+                <w:sz w:val="20"/>
+                <w:szCs w:val="20"/>
+                <w:shd w:val="clear" w:color="auto" w:fill="FAF9F8"/>
+              </w:rPr>
+              <w:t>cryptosoft</w:t>
+            </w:r>
+            <w:proofErr w:type="spellEnd"/>
+            <w:r>
+              <w:rPr>
+                <w:rFonts w:ascii="Arial" w:hAnsi="Arial" w:cs="Arial"/>
+                <w:sz w:val="20"/>
+                <w:szCs w:val="20"/>
+                <w:shd w:val="clear" w:color="auto" w:fill="FAF9F8"/>
+              </w:rPr>
+              <w:t xml:space="preserve"> afin de réaliser un ERP pour l’aider dans son </w:t>
+            </w:r>
+            <w:proofErr w:type="spellStart"/>
+            <w:r>
+              <w:rPr>
+                <w:rFonts w:ascii="Arial" w:hAnsi="Arial" w:cs="Arial"/>
+                <w:sz w:val="20"/>
+                <w:szCs w:val="20"/>
+                <w:shd w:val="clear" w:color="auto" w:fill="FAF9F8"/>
+              </w:rPr>
+              <w:t>fonctionneement</w:t>
+            </w:r>
+            <w:proofErr w:type="spellEnd"/>
+            <w:r>
+              <w:rPr>
+                <w:rFonts w:ascii="Arial" w:hAnsi="Arial" w:cs="Arial"/>
+                <w:sz w:val="20"/>
+                <w:szCs w:val="20"/>
+                <w:shd w:val="clear" w:color="auto" w:fill="FAF9F8"/>
+              </w:rPr>
+              <w:t>.</w:t>
             </w:r>
           </w:p>
         </w:tc>
@@ -1018,14 +1058,24 @@
                 <w:sz w:val="20"/>
                 <w:szCs w:val="24"/>
               </w:rPr>
-              <w:t xml:space="preserve"> Business School</w:t>
-            </w:r>
+              <w:t xml:space="preserve"> Business </w:t>
+            </w:r>
+            <w:proofErr w:type="spellStart"/>
             <w:r>
               <w:rPr>
                 <w:bCs/>
                 <w:sz w:val="20"/>
                 <w:szCs w:val="24"/>
               </w:rPr>
+              <w:t>School</w:t>
+            </w:r>
+            <w:proofErr w:type="spellEnd"/>
+            <w:r>
+              <w:rPr>
+                <w:bCs/>
+                <w:sz w:val="20"/>
+                <w:szCs w:val="24"/>
+              </w:rPr>
               <w:t xml:space="preserve"> </w:t>
             </w:r>
             <w:r>
@@ -1042,15 +1092,33 @@
                 <w:sz w:val="20"/>
                 <w:szCs w:val="24"/>
               </w:rPr>
-              <w:t xml:space="preserve"> Maurice</w:t>
-            </w:r>
+              <w:t xml:space="preserve"> </w:t>
+            </w:r>
+            <w:proofErr w:type="gramStart"/>
             <w:r>
               <w:rPr>
                 <w:bCs/>
                 <w:sz w:val="20"/>
                 <w:szCs w:val="24"/>
               </w:rPr>
-              <w:t>(CCI de Maurice)</w:t>
+              <w:t>Maurice</w:t>
+            </w:r>
+            <w:r>
+              <w:rPr>
+                <w:bCs/>
+                <w:sz w:val="20"/>
+                <w:szCs w:val="24"/>
+              </w:rPr>
+              <w:t>(</w:t>
+            </w:r>
+            <w:proofErr w:type="gramEnd"/>
+            <w:r>
+              <w:rPr>
+                <w:bCs/>
+                <w:sz w:val="20"/>
+                <w:szCs w:val="24"/>
+              </w:rPr>
+              <w:t>CCI de Maurice)</w:t>
             </w:r>
           </w:p>
           <w:p>
@@ -1659,7 +1727,32 @@
                 <w:rFonts w:ascii="Arial" w:hAnsi="Arial" w:cs="Arial"/>
                 <w:sz w:val="20"/>
               </w:rPr>
-              <w:t>, espace d’hébergement, internet, IDE(visual studio code),</w:t>
+              <w:t xml:space="preserve">, espace d’hébergement, internet, </w:t>
+            </w:r>
+            <w:proofErr w:type="gramStart"/>
+            <w:r>
+              <w:rPr>
+                <w:rFonts w:ascii="Arial" w:hAnsi="Arial" w:cs="Arial"/>
+                <w:sz w:val="20"/>
+              </w:rPr>
+              <w:t>IDE(</w:t>
+            </w:r>
+            <w:proofErr w:type="spellStart"/>
+            <w:proofErr w:type="gramEnd"/>
+            <w:r>
+              <w:rPr>
+                <w:rFonts w:ascii="Arial" w:hAnsi="Arial" w:cs="Arial"/>
+                <w:sz w:val="20"/>
+              </w:rPr>
+              <w:t>visual</w:t>
+            </w:r>
+            <w:proofErr w:type="spellEnd"/>
+            <w:r>
+              <w:rPr>
+                <w:rFonts w:ascii="Arial" w:hAnsi="Arial" w:cs="Arial"/>
+                <w:sz w:val="20"/>
+              </w:rPr>
+              <w:t xml:space="preserve"> studio code),</w:t>
             </w:r>
             <w:r>
               <w:rPr>
@@ -1673,7 +1766,23 @@
                 <w:rFonts w:ascii="Arial" w:hAnsi="Arial" w:cs="Arial"/>
                 <w:sz w:val="20"/>
               </w:rPr>
-              <w:t>. Template de cahier des charges, template de contrat de prestation de service</w:t>
+              <w:t xml:space="preserve">. Template de cahier des charges, </w:t>
+            </w:r>
+            <w:proofErr w:type="spellStart"/>
+            <w:r>
+              <w:rPr>
+                <w:rFonts w:ascii="Arial" w:hAnsi="Arial" w:cs="Arial"/>
+                <w:sz w:val="20"/>
+              </w:rPr>
+              <w:t>template</w:t>
+            </w:r>
+            <w:proofErr w:type="spellEnd"/>
+            <w:r>
+              <w:rPr>
+                <w:rFonts w:ascii="Arial" w:hAnsi="Arial" w:cs="Arial"/>
+                <w:sz w:val="20"/>
+              </w:rPr>
+              <w:t xml:space="preserve"> de contrat de prestation de service</w:t>
             </w:r>
           </w:p>
           <w:p>
@@ -1823,8 +1932,18 @@
                 <w:bCs/>
                 <w:sz w:val="20"/>
               </w:rPr>
-              <w:t>l’IDE eclipse</w:t>
-            </w:r>
+              <w:t xml:space="preserve">l’IDE </w:t>
+            </w:r>
+            <w:proofErr w:type="spellStart"/>
+            <w:r>
+              <w:rPr>
+                <w:rFonts w:ascii="Arial" w:hAnsi="Arial" w:cs="Arial"/>
+                <w:bCs/>
+                <w:sz w:val="20"/>
+              </w:rPr>
+              <w:t>eclipse</w:t>
+            </w:r>
+            <w:proofErr w:type="spellEnd"/>
             <w:r>
               <w:rPr>
                 <w:rFonts w:ascii="Arial" w:hAnsi="Arial" w:cs="Arial"/>
@@ -1849,21 +1968,67 @@
               </w:rPr>
               <w:t xml:space="preserve">base de donnée </w:t>
             </w:r>
-            <w:r>
-              <w:rPr>
-                <w:rFonts w:ascii="Arial" w:hAnsi="Arial" w:cs="Arial"/>
-                <w:bCs/>
-                <w:sz w:val="20"/>
-              </w:rPr>
-              <w:t xml:space="preserve">MySql, </w:t>
-            </w:r>
-            <w:r>
-              <w:rPr>
-                <w:rFonts w:ascii="Arial" w:hAnsi="Arial" w:cs="Arial"/>
-                <w:bCs/>
-                <w:sz w:val="20"/>
-              </w:rPr>
-              <w:t>Trello (gestionnaire de projet collaboratif), Git/Github (Outil de versionning)</w:t>
+            <w:proofErr w:type="spellStart"/>
+            <w:r>
+              <w:rPr>
+                <w:rFonts w:ascii="Arial" w:hAnsi="Arial" w:cs="Arial"/>
+                <w:bCs/>
+                <w:sz w:val="20"/>
+              </w:rPr>
+              <w:t>MySql</w:t>
+            </w:r>
+            <w:proofErr w:type="spellEnd"/>
+            <w:r>
+              <w:rPr>
+                <w:rFonts w:ascii="Arial" w:hAnsi="Arial" w:cs="Arial"/>
+                <w:bCs/>
+                <w:sz w:val="20"/>
+              </w:rPr>
+              <w:t xml:space="preserve">, </w:t>
+            </w:r>
+            <w:r>
+              <w:rPr>
+                <w:rFonts w:ascii="Arial" w:hAnsi="Arial" w:cs="Arial"/>
+                <w:bCs/>
+                <w:sz w:val="20"/>
+              </w:rPr>
+              <w:t>Trello (gestionnaire de projet collaboratif), Git/</w:t>
+            </w:r>
+            <w:proofErr w:type="spellStart"/>
+            <w:r>
+              <w:rPr>
+                <w:rFonts w:ascii="Arial" w:hAnsi="Arial" w:cs="Arial"/>
+                <w:bCs/>
+                <w:sz w:val="20"/>
+              </w:rPr>
+              <w:t>Github</w:t>
+            </w:r>
+            <w:proofErr w:type="spellEnd"/>
+            <w:r>
+              <w:rPr>
+                <w:rFonts w:ascii="Arial" w:hAnsi="Arial" w:cs="Arial"/>
+                <w:bCs/>
+                <w:sz w:val="20"/>
+              </w:rPr>
+              <w:t xml:space="preserve"> (Outil de </w:t>
+            </w:r>
+            <w:proofErr w:type="spellStart"/>
+            <w:r>
+              <w:rPr>
+                <w:rFonts w:ascii="Arial" w:hAnsi="Arial" w:cs="Arial"/>
+                <w:bCs/>
+                <w:sz w:val="20"/>
+              </w:rPr>
+              <w:t>versionning</w:t>
+            </w:r>
+            <w:proofErr w:type="spellEnd"/>
+            <w:r>
+              <w:rPr>
+                <w:rFonts w:ascii="Arial" w:hAnsi="Arial" w:cs="Arial"/>
+                <w:bCs/>
+                <w:sz w:val="20"/>
+              </w:rPr>
+              <w:t>)</w:t>
             </w:r>
             <w:r>
               <w:rPr>
@@ -1879,7 +2044,16 @@
                 <w:bCs/>
                 <w:sz w:val="20"/>
               </w:rPr>
-              <w:t xml:space="preserve"> le plugin Papyrus </w:t>
+              <w:t xml:space="preserve"> le plugin </w:t>
+            </w:r>
+            <w:proofErr w:type="gramStart"/>
+            <w:r>
+              <w:rPr>
+                <w:rFonts w:ascii="Arial" w:hAnsi="Arial" w:cs="Arial"/>
+                <w:bCs/>
+                <w:sz w:val="20"/>
+              </w:rPr>
+              <w:t xml:space="preserve">Papyrus </w:t>
             </w:r>
             <w:r>
               <w:rPr>
@@ -1895,7 +2069,52 @@
                 <w:bCs/>
                 <w:sz w:val="20"/>
               </w:rPr>
-              <w:t>l’outil javadoc, l’outil sonarcloud d’aide à la qualité logiciel,</w:t>
+              <w:t>l’outil</w:t>
+            </w:r>
+            <w:proofErr w:type="gramEnd"/>
+            <w:r>
+              <w:rPr>
+                <w:rFonts w:ascii="Arial" w:hAnsi="Arial" w:cs="Arial"/>
+                <w:bCs/>
+                <w:sz w:val="20"/>
+              </w:rPr>
+              <w:t xml:space="preserve"> </w:t>
+            </w:r>
+            <w:proofErr w:type="spellStart"/>
+            <w:r>
+              <w:rPr>
+                <w:rFonts w:ascii="Arial" w:hAnsi="Arial" w:cs="Arial"/>
+                <w:bCs/>
+                <w:sz w:val="20"/>
+              </w:rPr>
+              <w:t>javadoc</w:t>
+            </w:r>
+            <w:proofErr w:type="spellEnd"/>
+            <w:r>
+              <w:rPr>
+                <w:rFonts w:ascii="Arial" w:hAnsi="Arial" w:cs="Arial"/>
+                <w:bCs/>
+                <w:sz w:val="20"/>
+              </w:rPr>
+              <w:t xml:space="preserve">, l’outil </w:t>
+            </w:r>
+            <w:proofErr w:type="spellStart"/>
+            <w:r>
+              <w:rPr>
+                <w:rFonts w:ascii="Arial" w:hAnsi="Arial" w:cs="Arial"/>
+                <w:bCs/>
+                <w:sz w:val="20"/>
+              </w:rPr>
+              <w:t>sonarcloud</w:t>
+            </w:r>
+            <w:proofErr w:type="spellEnd"/>
+            <w:r>
+              <w:rPr>
+                <w:rFonts w:ascii="Arial" w:hAnsi="Arial" w:cs="Arial"/>
+                <w:bCs/>
+                <w:sz w:val="20"/>
+              </w:rPr>
+              <w:t xml:space="preserve"> d’aide à la qualité logiciel,</w:t>
             </w:r>
             <w:r>
               <w:rPr>
@@ -2014,18 +2233,33 @@
               </w:rPr>
               <w:t xml:space="preserve"> : </w:t>
             </w:r>
-            <w:hyperlink r:id="rId8" w:history="1">
-              <w:r>
-                <w:rPr>
-                  <w:rStyle w:val="Lienhypertexte"/>
-                  <w:rFonts w:ascii="Arial" w:hAnsi="Arial" w:cs="Arial"/>
-                  <w:bCs/>
-                  <w:sz w:val="20"/>
-                  <w:szCs w:val="20"/>
-                </w:rPr>
-                <w:t>https://github.com/ChristopheLagaillarde/cybercar/blob/master/fichierExeEtDocumentation/</w:t>
-              </w:r>
-            </w:hyperlink>
+            <w:r>
+              <w:rPr>
+                <w:rFonts w:ascii="Arial" w:hAnsi="Arial" w:cs="Arial"/>
+                <w:bCs/>
+                <w:sz w:val="20"/>
+                <w:szCs w:val="20"/>
+              </w:rPr>
+              <w:t>https://github.com/ChristopheLagaillarde/cybercar/blob/master/</w:t>
+            </w:r>
+            <w:r>
+              <w:rPr>
+                <w:rFonts w:ascii="Arial" w:hAnsi="Arial" w:cs="Arial"/>
+                <w:bCs/>
+                <w:sz w:val="20"/>
+                <w:szCs w:val="20"/>
+              </w:rPr>
+              <w:t>fichierExecutable</w:t>
+            </w:r>
+            <w:r>
+              <w:rPr>
+                <w:rFonts w:ascii="Arial" w:hAnsi="Arial" w:cs="Arial"/>
+                <w:bCs/>
+                <w:sz w:val="20"/>
+                <w:szCs w:val="20"/>
+              </w:rPr>
+              <w:t>/</w:t>
+            </w:r>
           </w:p>
           <w:p>
             <w:pPr>
@@ -2045,30 +2279,9 @@
                 <w:sz w:val="20"/>
                 <w:szCs w:val="20"/>
               </w:rPr>
-              <w:t>Fichier : cybercar.exe</w:t>
-            </w:r>
-          </w:p>
-          <w:p>
-            <w:pPr>
-              <w:snapToGrid w:val="0"/>
-              <w:jc w:val="both"/>
-              <w:rPr>
-                <w:rFonts w:ascii="Arial" w:hAnsi="Arial" w:cs="Arial"/>
-                <w:bCs/>
-                <w:sz w:val="20"/>
-                <w:szCs w:val="20"/>
-              </w:rPr>
-            </w:pPr>
-            <w:r>
-              <w:rPr>
-                <w:rFonts w:ascii="Arial" w:hAnsi="Arial" w:cs="Arial"/>
-                <w:bCs/>
-                <w:sz w:val="20"/>
-                <w:szCs w:val="20"/>
-              </w:rPr>
               <w:t xml:space="preserve">Module vente : (login : </w:t>
             </w:r>
-            <w:hyperlink r:id="rId9" w:history="1">
+            <w:hyperlink r:id="rId8" w:history="1">
               <w:r>
                 <w:rPr>
                   <w:rStyle w:val="Lienhypertexte"/>
@@ -2087,7 +2300,27 @@
                 <w:sz w:val="20"/>
                 <w:szCs w:val="20"/>
               </w:rPr>
-              <w:t xml:space="preserve">     mdp : 11111111)</w:t>
+              <w:t xml:space="preserve">     </w:t>
+            </w:r>
+            <w:proofErr w:type="spellStart"/>
+            <w:r>
+              <w:rPr>
+                <w:rFonts w:ascii="Arial" w:hAnsi="Arial" w:cs="Arial"/>
+                <w:bCs/>
+                <w:sz w:val="20"/>
+                <w:szCs w:val="20"/>
+              </w:rPr>
+              <w:t>mdp</w:t>
+            </w:r>
+            <w:proofErr w:type="spellEnd"/>
+            <w:r>
+              <w:rPr>
+                <w:rFonts w:ascii="Arial" w:hAnsi="Arial" w:cs="Arial"/>
+                <w:bCs/>
+                <w:sz w:val="20"/>
+                <w:szCs w:val="20"/>
+              </w:rPr>
+              <w:t> : 11111111)</w:t>
             </w:r>
           </w:p>
           <w:p>
@@ -2110,7 +2343,7 @@
               </w:rPr>
               <w:t xml:space="preserve">Module admin système : (login : </w:t>
             </w:r>
-            <w:hyperlink r:id="rId10" w:history="1">
+            <w:hyperlink r:id="rId9" w:history="1">
               <w:r>
                 <w:rPr>
                   <w:rStyle w:val="Lienhypertexte"/>
@@ -2129,7 +2362,27 @@
                 <w:sz w:val="20"/>
                 <w:szCs w:val="20"/>
               </w:rPr>
-              <w:t xml:space="preserve">     mdp : 22222222)</w:t>
+              <w:t xml:space="preserve">     </w:t>
+            </w:r>
+            <w:proofErr w:type="spellStart"/>
+            <w:r>
+              <w:rPr>
+                <w:rFonts w:ascii="Arial" w:hAnsi="Arial" w:cs="Arial"/>
+                <w:bCs/>
+                <w:sz w:val="20"/>
+                <w:szCs w:val="20"/>
+              </w:rPr>
+              <w:t>mdp</w:t>
+            </w:r>
+            <w:proofErr w:type="spellEnd"/>
+            <w:r>
+              <w:rPr>
+                <w:rFonts w:ascii="Arial" w:hAnsi="Arial" w:cs="Arial"/>
+                <w:bCs/>
+                <w:sz w:val="20"/>
+                <w:szCs w:val="20"/>
+              </w:rPr>
+              <w:t> : 22222222)</w:t>
             </w:r>
           </w:p>
           <w:p>
@@ -2154,6 +2407,7 @@
               </w:rPr>
               <w:t xml:space="preserve">Module </w:t>
             </w:r>
+            <w:proofErr w:type="gramStart"/>
             <w:r>
               <w:rPr>
                 <w:rFonts w:ascii="Arial" w:hAnsi="Arial" w:cs="Arial"/>
@@ -2172,9 +2426,20 @@
                 <w:szCs w:val="20"/>
                 <w:lang w:val="en-GB"/>
               </w:rPr>
-              <w:t xml:space="preserve">: (login : </w:t>
-            </w:r>
-            <w:hyperlink r:id="rId11" w:history="1">
+              <w:t>:</w:t>
+            </w:r>
+            <w:proofErr w:type="gramEnd"/>
+            <w:r>
+              <w:rPr>
+                <w:rFonts w:ascii="Arial" w:hAnsi="Arial" w:cs="Arial"/>
+                <w:bCs/>
+                <w:sz w:val="20"/>
+                <w:szCs w:val="20"/>
+                <w:lang w:val="en-GB"/>
+              </w:rPr>
+              <w:t xml:space="preserve"> (login : </w:t>
+            </w:r>
+            <w:hyperlink r:id="rId10" w:history="1">
               <w:r>
                 <w:rPr>
                   <w:rStyle w:val="Lienhypertexte"/>
@@ -2195,7 +2460,29 @@
                 <w:szCs w:val="20"/>
                 <w:lang w:val="en-GB"/>
               </w:rPr>
-              <w:t xml:space="preserve">     mdp : 33333333)</w:t>
+              <w:t xml:space="preserve">     </w:t>
+            </w:r>
+            <w:proofErr w:type="spellStart"/>
+            <w:r>
+              <w:rPr>
+                <w:rFonts w:ascii="Arial" w:hAnsi="Arial" w:cs="Arial"/>
+                <w:bCs/>
+                <w:sz w:val="20"/>
+                <w:szCs w:val="20"/>
+                <w:lang w:val="en-GB"/>
+              </w:rPr>
+              <w:t>mdp</w:t>
+            </w:r>
+            <w:proofErr w:type="spellEnd"/>
+            <w:r>
+              <w:rPr>
+                <w:rFonts w:ascii="Arial" w:hAnsi="Arial" w:cs="Arial"/>
+                <w:bCs/>
+                <w:sz w:val="20"/>
+                <w:szCs w:val="20"/>
+                <w:lang w:val="en-GB"/>
+              </w:rPr>
+              <w:t> : 33333333)</w:t>
             </w:r>
           </w:p>
           <w:p>
@@ -2218,7 +2505,7 @@
               </w:rPr>
               <w:t xml:space="preserve">Module garage : (login : </w:t>
             </w:r>
-            <w:hyperlink r:id="rId12" w:history="1">
+            <w:hyperlink r:id="rId11" w:history="1">
               <w:r>
                 <w:rPr>
                   <w:rStyle w:val="Lienhypertexte"/>
@@ -2237,7 +2524,27 @@
                 <w:sz w:val="20"/>
                 <w:szCs w:val="20"/>
               </w:rPr>
-              <w:t xml:space="preserve">     mdp : 44444444)</w:t>
+              <w:t xml:space="preserve">     </w:t>
+            </w:r>
+            <w:proofErr w:type="spellStart"/>
+            <w:r>
+              <w:rPr>
+                <w:rFonts w:ascii="Arial" w:hAnsi="Arial" w:cs="Arial"/>
+                <w:bCs/>
+                <w:sz w:val="20"/>
+                <w:szCs w:val="20"/>
+              </w:rPr>
+              <w:t>mdp</w:t>
+            </w:r>
+            <w:proofErr w:type="spellEnd"/>
+            <w:r>
+              <w:rPr>
+                <w:rFonts w:ascii="Arial" w:hAnsi="Arial" w:cs="Arial"/>
+                <w:bCs/>
+                <w:sz w:val="20"/>
+                <w:szCs w:val="20"/>
+              </w:rPr>
+              <w:t> : 44444444)</w:t>
             </w:r>
           </w:p>
           <w:p>
@@ -2260,7 +2567,7 @@
               </w:rPr>
               <w:t xml:space="preserve">Module finance : (login : </w:t>
             </w:r>
-            <w:hyperlink r:id="rId13" w:history="1">
+            <w:hyperlink r:id="rId12" w:history="1">
               <w:r>
                 <w:rPr>
                   <w:rStyle w:val="Lienhypertexte"/>
@@ -2279,7 +2586,27 @@
                 <w:sz w:val="20"/>
                 <w:szCs w:val="20"/>
               </w:rPr>
-              <w:t xml:space="preserve">     mdp : 55555555)</w:t>
+              <w:t xml:space="preserve">     </w:t>
+            </w:r>
+            <w:proofErr w:type="spellStart"/>
+            <w:r>
+              <w:rPr>
+                <w:rFonts w:ascii="Arial" w:hAnsi="Arial" w:cs="Arial"/>
+                <w:bCs/>
+                <w:sz w:val="20"/>
+                <w:szCs w:val="20"/>
+              </w:rPr>
+              <w:t>mdp</w:t>
+            </w:r>
+            <w:proofErr w:type="spellEnd"/>
+            <w:r>
+              <w:rPr>
+                <w:rFonts w:ascii="Arial" w:hAnsi="Arial" w:cs="Arial"/>
+                <w:bCs/>
+                <w:sz w:val="20"/>
+                <w:szCs w:val="20"/>
+              </w:rPr>
+              <w:t> : 55555555)</w:t>
             </w:r>
           </w:p>
           <w:p>
@@ -2302,7 +2629,7 @@
               </w:rPr>
               <w:t xml:space="preserve">Module SI : (login : </w:t>
             </w:r>
-            <w:hyperlink r:id="rId14" w:history="1">
+            <w:hyperlink r:id="rId13" w:history="1">
               <w:r>
                 <w:rPr>
                   <w:rStyle w:val="Lienhypertexte"/>
@@ -2321,7 +2648,27 @@
                 <w:sz w:val="20"/>
                 <w:szCs w:val="20"/>
               </w:rPr>
-              <w:t xml:space="preserve">     mdp : 66666666)</w:t>
+              <w:t xml:space="preserve">     </w:t>
+            </w:r>
+            <w:proofErr w:type="spellStart"/>
+            <w:r>
+              <w:rPr>
+                <w:rFonts w:ascii="Arial" w:hAnsi="Arial" w:cs="Arial"/>
+                <w:bCs/>
+                <w:sz w:val="20"/>
+                <w:szCs w:val="20"/>
+              </w:rPr>
+              <w:t>mdp</w:t>
+            </w:r>
+            <w:proofErr w:type="spellEnd"/>
+            <w:r>
+              <w:rPr>
+                <w:rFonts w:ascii="Arial" w:hAnsi="Arial" w:cs="Arial"/>
+                <w:bCs/>
+                <w:sz w:val="20"/>
+                <w:szCs w:val="20"/>
+              </w:rPr>
+              <w:t> : 66666666)</w:t>
             </w:r>
           </w:p>
           <w:p>
@@ -2335,6 +2682,7 @@
                 <w:szCs w:val="20"/>
               </w:rPr>
             </w:pPr>
+            <w:proofErr w:type="gramStart"/>
             <w:r>
               <w:rPr>
                 <w:rFonts w:ascii="Arial" w:hAnsi="Arial" w:cs="Arial"/>
@@ -2344,6 +2692,7 @@
               </w:rPr>
               <w:t>fonction</w:t>
             </w:r>
+            <w:proofErr w:type="gramEnd"/>
             <w:r>
               <w:rPr>
                 <w:rFonts w:ascii="Arial" w:hAnsi="Arial" w:cs="Arial"/>
@@ -2353,7 +2702,7 @@
               </w:rPr>
               <w:t xml:space="preserve"> nouvel utilisateur : (login : </w:t>
             </w:r>
-            <w:hyperlink r:id="rId15" w:history="1">
+            <w:hyperlink r:id="rId14" w:history="1">
               <w:r>
                 <w:rPr>
                   <w:rStyle w:val="Lienhypertexte"/>
@@ -2372,7 +2721,27 @@
                 <w:sz w:val="20"/>
                 <w:szCs w:val="20"/>
               </w:rPr>
-              <w:t xml:space="preserve"> mdp : 77777777)</w:t>
+              <w:t xml:space="preserve"> </w:t>
+            </w:r>
+            <w:proofErr w:type="spellStart"/>
+            <w:r>
+              <w:rPr>
+                <w:rFonts w:ascii="Arial" w:hAnsi="Arial" w:cs="Arial"/>
+                <w:bCs/>
+                <w:sz w:val="20"/>
+                <w:szCs w:val="20"/>
+              </w:rPr>
+              <w:t>mdp</w:t>
+            </w:r>
+            <w:proofErr w:type="spellEnd"/>
+            <w:r>
+              <w:rPr>
+                <w:rFonts w:ascii="Arial" w:hAnsi="Arial" w:cs="Arial"/>
+                <w:bCs/>
+                <w:sz w:val="20"/>
+                <w:szCs w:val="20"/>
+              </w:rPr>
+              <w:t> : 77777777)</w:t>
             </w:r>
           </w:p>
           <w:p>
@@ -2416,7 +2785,7 @@
               </w:rPr>
               <w:t xml:space="preserve"> : </w:t>
             </w:r>
-            <w:hyperlink r:id="rId16" w:history="1">
+            <w:hyperlink r:id="rId15" w:history="1">
               <w:r>
                 <w:rPr>
                   <w:rStyle w:val="Lienhypertexte"/>
@@ -2425,7 +2794,27 @@
                   <w:sz w:val="20"/>
                   <w:szCs w:val="20"/>
                 </w:rPr>
-                <w:t>https://github.com/ChristopheLagaillarde/cybercar/blob/master/fichierExeEtDocumentation/</w:t>
+                <w:t>https://github.com/ChristopheLagaillarde/cybercar/blob/master/</w:t>
+              </w:r>
+              <w:r>
+                <w:rPr>
+                  <w:rStyle w:val="Lienhypertexte"/>
+                  <w:rFonts w:ascii="Arial" w:hAnsi="Arial" w:cs="Arial"/>
+                  <w:bCs/>
+                  <w:sz w:val="20"/>
+                  <w:szCs w:val="20"/>
+                </w:rPr>
+                <w:t>fichierDocumentationExamen</w:t>
+              </w:r>
+              <w:r>
+                <w:rPr>
+                  <w:rStyle w:val="Lienhypertexte"/>
+                  <w:rFonts w:ascii="Arial" w:hAnsi="Arial" w:cs="Arial"/>
+                  <w:bCs/>
+                  <w:sz w:val="20"/>
+                  <w:szCs w:val="20"/>
+                </w:rPr>
+                <w:t>/</w:t>
               </w:r>
             </w:hyperlink>
           </w:p>
@@ -2448,6 +2837,7 @@
                 <w:rFonts w:ascii="Arial" w:hAnsi="Arial" w:cs="Arial"/>
                 <w:b/>
                 <w:sz w:val="20"/>
+                <w:lang w:val="en-US"/>
               </w:rPr>
             </w:pPr>
           </w:p>
@@ -2754,7 +3144,47 @@
                       <w:sz w:val="20"/>
                       <w:szCs w:val="20"/>
                     </w:rPr>
-                    <w:t>• CyberCar est une entreprise de vente de voiture à Maurice. Il importe des voiture depuis l’étranger, les stocks dans des garages et les livres aux clients une fois vendu. Cybercar souhaite un progiciel de gestion intégré (ERP) afin de pouvoir gérer son stock de voiture, et ses employés.</w:t>
+                    <w:t xml:space="preserve">• </w:t>
+                  </w:r>
+                  <w:proofErr w:type="spellStart"/>
+                  <w:r>
+                    <w:rPr>
+                      <w:rFonts w:ascii="Arial" w:hAnsi="Arial"/>
+                      <w:bCs/>
+                      <w:sz w:val="20"/>
+                      <w:szCs w:val="20"/>
+                    </w:rPr>
+                    <w:t>CyberCar</w:t>
+                  </w:r>
+                  <w:proofErr w:type="spellEnd"/>
+                  <w:r>
+                    <w:rPr>
+                      <w:rFonts w:ascii="Arial" w:hAnsi="Arial"/>
+                      <w:bCs/>
+                      <w:sz w:val="20"/>
+                      <w:szCs w:val="20"/>
+                    </w:rPr>
+                    <w:t xml:space="preserve"> est une entreprise de vente de voiture à Maurice. Il importe </w:t>
+                  </w:r>
+                  <w:proofErr w:type="gramStart"/>
+                  <w:r>
+                    <w:rPr>
+                      <w:rFonts w:ascii="Arial" w:hAnsi="Arial"/>
+                      <w:bCs/>
+                      <w:sz w:val="20"/>
+                      <w:szCs w:val="20"/>
+                    </w:rPr>
+                    <w:t>des voiture</w:t>
+                  </w:r>
+                  <w:proofErr w:type="gramEnd"/>
+                  <w:r>
+                    <w:rPr>
+                      <w:rFonts w:ascii="Arial" w:hAnsi="Arial"/>
+                      <w:bCs/>
+                      <w:sz w:val="20"/>
+                      <w:szCs w:val="20"/>
+                    </w:rPr>
+                    <w:t xml:space="preserve"> depuis l’étranger, les stocks dans des garages et les livres aux clients une fois vendu. Cybercar souhaite un progiciel de gestion intégré (ERP) afin de pouvoir gérer son stock de voiture, et ses employés.</w:t>
                   </w:r>
                 </w:p>
                 <w:p>
@@ -2849,6 +3279,7 @@
                     </w:rPr>
                     <w:t xml:space="preserve">Module </w:t>
                   </w:r>
+                  <w:proofErr w:type="gramStart"/>
                   <w:r>
                     <w:rPr>
                       <w:rFonts w:ascii="Arial" w:hAnsi="Arial" w:cs="Arial"/>
@@ -2865,7 +3296,17 @@
                       <w:sz w:val="20"/>
                       <w:szCs w:val="20"/>
                     </w:rPr>
-                    <w:t xml:space="preserve">: </w:t>
+                    <w:t>:</w:t>
+                  </w:r>
+                  <w:proofErr w:type="gramEnd"/>
+                  <w:r>
+                    <w:rPr>
+                      <w:rFonts w:ascii="Arial" w:hAnsi="Arial" w:cs="Arial"/>
+                      <w:bCs/>
+                      <w:sz w:val="20"/>
+                      <w:szCs w:val="20"/>
+                    </w:rPr>
+                    <w:t xml:space="preserve"> </w:t>
                   </w:r>
                   <w:r>
                     <w:rPr>
@@ -3029,8 +3470,17 @@
                       <w:sz w:val="20"/>
                       <w:szCs w:val="20"/>
                     </w:rPr>
-                    <w:t>Création d’un diagramme de classe, de cas d’utilisation et un script de base de donnée</w:t>
+                    <w:t xml:space="preserve">Création d’un diagramme de classe, de cas d’utilisation et un script de base de </w:t>
                   </w:r>
+                  <w:proofErr w:type="gramStart"/>
+                  <w:r>
+                    <w:rPr>
+                      <w:sz w:val="20"/>
+                      <w:szCs w:val="20"/>
+                    </w:rPr>
+                    <w:t>donnée</w:t>
+                  </w:r>
+                  <w:proofErr w:type="gramEnd"/>
                 </w:p>
                 <w:p>
                   <w:pPr>
@@ -3053,6 +3503,7 @@
                     </w:rPr>
                     <w:t xml:space="preserve">Utilisation de </w:t>
                   </w:r>
+                  <w:proofErr w:type="spellStart"/>
                   <w:r>
                     <w:rPr>
                       <w:b/>
@@ -3062,13 +3513,23 @@
                     </w:rPr>
                     <w:t>MySql</w:t>
                   </w:r>
+                  <w:proofErr w:type="spellEnd"/>
                   <w:r>
                     <w:rPr>
                       <w:sz w:val="20"/>
                       <w:szCs w:val="20"/>
                     </w:rPr>
-                    <w:t xml:space="preserve"> comme base de donnée</w:t>
+                    <w:t xml:space="preserve"> comme base de </w:t>
                   </w:r>
+                  <w:proofErr w:type="gramStart"/>
+                  <w:r>
+                    <w:rPr>
+                      <w:sz w:val="20"/>
+                      <w:szCs w:val="20"/>
+                    </w:rPr>
+                    <w:t>donnée</w:t>
+                  </w:r>
+                  <w:proofErr w:type="gramEnd"/>
                 </w:p>
                 <w:p>
                   <w:pPr>
@@ -3091,6 +3552,7 @@
                     </w:rPr>
                     <w:t>Utilisation d ‘outil collaboratif de gestion de projet (</w:t>
                   </w:r>
+                  <w:proofErr w:type="spellStart"/>
                   <w:r>
                     <w:rPr>
                       <w:b/>
@@ -3100,6 +3562,7 @@
                     </w:rPr>
                     <w:t>trello</w:t>
                   </w:r>
+                  <w:proofErr w:type="spellEnd"/>
                   <w:r>
                     <w:rPr>
                       <w:sz w:val="20"/>
@@ -3165,7 +3628,31 @@
                       <w:sz w:val="20"/>
                       <w:szCs w:val="20"/>
                     </w:rPr>
-                    <w:t>Réalisation d’une application backoffice avec java et à l’aide de l’IDE eclipse ainsi que window</w:t>
+                    <w:t xml:space="preserve">Réalisation d’une application backoffice avec java et à l’aide de l’IDE </w:t>
+                  </w:r>
+                  <w:proofErr w:type="spellStart"/>
+                  <w:r>
+                    <w:rPr>
+                      <w:sz w:val="20"/>
+                      <w:szCs w:val="20"/>
+                    </w:rPr>
+                    <w:t>eclipse</w:t>
+                  </w:r>
+                  <w:proofErr w:type="spellEnd"/>
+                  <w:r>
+                    <w:rPr>
+                      <w:sz w:val="20"/>
+                      <w:szCs w:val="20"/>
+                    </w:rPr>
+                    <w:t xml:space="preserve"> ainsi que </w:t>
+                  </w:r>
+                  <w:proofErr w:type="spellStart"/>
+                  <w:r>
+                    <w:rPr>
+                      <w:sz w:val="20"/>
+                      <w:szCs w:val="20"/>
+                    </w:rPr>
+                    <w:t>window</w:t>
                   </w:r>
                   <w:r>
                     <w:rPr>
@@ -3174,19 +3661,45 @@
                     </w:rPr>
                     <w:t>s</w:t>
                   </w:r>
+                  <w:proofErr w:type="spellEnd"/>
                   <w:r>
                     <w:rPr>
                       <w:sz w:val="20"/>
                       <w:szCs w:val="20"/>
                     </w:rPr>
-                    <w:t xml:space="preserve"> builder</w:t>
+                    <w:t xml:space="preserve"> </w:t>
                   </w:r>
+                  <w:proofErr w:type="spellStart"/>
                   <w:r>
                     <w:rPr>
                       <w:sz w:val="20"/>
                       <w:szCs w:val="20"/>
                     </w:rPr>
-                    <w:t>, et des librairies JDBC Driver, Jtatto…</w:t>
+                    <w:t>builder</w:t>
+                  </w:r>
+                  <w:proofErr w:type="spellEnd"/>
+                  <w:r>
+                    <w:rPr>
+                      <w:sz w:val="20"/>
+                      <w:szCs w:val="20"/>
+                    </w:rPr>
+                    <w:t xml:space="preserve">, et des librairies JDBC Driver, </w:t>
+                  </w:r>
+                  <w:proofErr w:type="spellStart"/>
+                  <w:r>
+                    <w:rPr>
+                      <w:sz w:val="20"/>
+                      <w:szCs w:val="20"/>
+                    </w:rPr>
+                    <w:t>Jtatto</w:t>
+                  </w:r>
+                  <w:proofErr w:type="spellEnd"/>
+                  <w:r>
+                    <w:rPr>
+                      <w:sz w:val="20"/>
+                      <w:szCs w:val="20"/>
+                    </w:rPr>
+                    <w:t>…</w:t>
                   </w:r>
                 </w:p>
                 <w:p>
@@ -3237,8 +3750,17 @@
                       <w:sz w:val="20"/>
                       <w:szCs w:val="20"/>
                     </w:rPr>
-                    <w:t>de versionning</w:t>
+                    <w:t xml:space="preserve">de </w:t>
                   </w:r>
+                  <w:proofErr w:type="spellStart"/>
+                  <w:r>
+                    <w:rPr>
+                      <w:sz w:val="20"/>
+                      <w:szCs w:val="20"/>
+                    </w:rPr>
+                    <w:t>versionning</w:t>
+                  </w:r>
+                  <w:proofErr w:type="spellEnd"/>
                   <w:r>
                     <w:rPr>
                       <w:sz w:val="20"/>
@@ -3279,8 +3801,19 @@
                       <w:sz w:val="20"/>
                       <w:szCs w:val="20"/>
                     </w:rPr>
-                    <w:t>Productions Réalisés :-</w:t>
+                    <w:t>Productions Réalisés</w:t>
                   </w:r>
+                  <w:proofErr w:type="gramStart"/>
+                  <w:r>
+                    <w:rPr>
+                      <w:b/>
+                      <w:bCs/>
+                      <w:sz w:val="20"/>
+                      <w:szCs w:val="20"/>
+                    </w:rPr>
+                    <w:t> :-</w:t>
+                  </w:r>
+                  <w:proofErr w:type="gramEnd"/>
                 </w:p>
                 <w:p>
                   <w:pPr>
@@ -3335,6 +3868,7 @@
                     </w:rPr>
                     <w:t xml:space="preserve">Fichier </w:t>
                   </w:r>
+                  <w:proofErr w:type="spellStart"/>
                   <w:r>
                     <w:rPr>
                       <w:sz w:val="20"/>
@@ -3342,6 +3876,7 @@
                     </w:rPr>
                     <w:t>ProjetLibre</w:t>
                   </w:r>
+                  <w:proofErr w:type="spellEnd"/>
                   <w:r>
                     <w:rPr>
                       <w:sz w:val="20"/>
@@ -3413,7 +3948,23 @@
                       <w:sz w:val="20"/>
                       <w:szCs w:val="20"/>
                     </w:rPr>
-                    <w:t>Veille technologique en mode pull sur Java (avec google alert)</w:t>
+                    <w:t xml:space="preserve">Veille technologique en mode pull sur Java (avec google </w:t>
+                  </w:r>
+                  <w:proofErr w:type="spellStart"/>
+                  <w:r>
+                    <w:rPr>
+                      <w:sz w:val="20"/>
+                      <w:szCs w:val="20"/>
+                    </w:rPr>
+                    <w:t>alert</w:t>
+                  </w:r>
+                  <w:proofErr w:type="spellEnd"/>
+                  <w:r>
+                    <w:rPr>
+                      <w:sz w:val="20"/>
+                      <w:szCs w:val="20"/>
+                    </w:rPr>
+                    <w:t>)</w:t>
                   </w:r>
                 </w:p>
                 <w:p>
@@ -3435,7 +3986,23 @@
                       <w:sz w:val="20"/>
                       <w:szCs w:val="20"/>
                     </w:rPr>
-                    <w:t>Tableaux excel triant les données personnels et sensibles</w:t>
+                    <w:t xml:space="preserve">Tableaux </w:t>
+                  </w:r>
+                  <w:proofErr w:type="spellStart"/>
+                  <w:r>
+                    <w:rPr>
+                      <w:sz w:val="20"/>
+                      <w:szCs w:val="20"/>
+                    </w:rPr>
+                    <w:t>excel</w:t>
+                  </w:r>
+                  <w:proofErr w:type="spellEnd"/>
+                  <w:r>
+                    <w:rPr>
+                      <w:sz w:val="20"/>
+                      <w:szCs w:val="20"/>
+                    </w:rPr>
+                    <w:t xml:space="preserve"> triant les données personnels et sensibles</w:t>
                   </w:r>
                 </w:p>
                 <w:p>
@@ -3457,8 +4024,17 @@
                       <w:sz w:val="20"/>
                       <w:szCs w:val="20"/>
                     </w:rPr>
-                    <w:t>Création d’un fichier PIA sur les risques/menaces et impactes sur les données personnels</w:t>
+                    <w:t xml:space="preserve">Création d’un fichier PIA sur les risques/menaces et impactes sur </w:t>
                   </w:r>
+                  <w:proofErr w:type="gramStart"/>
+                  <w:r>
+                    <w:rPr>
+                      <w:sz w:val="20"/>
+                      <w:szCs w:val="20"/>
+                    </w:rPr>
+                    <w:t>les données personnels</w:t>
+                  </w:r>
+                  <w:proofErr w:type="gramEnd"/>
                 </w:p>
                 <w:p>
                   <w:pPr>
@@ -3552,8 +4128,17 @@
                       <w:sz w:val="20"/>
                       <w:szCs w:val="20"/>
                     </w:rPr>
-                    <w:t>Documentation Java avec javadoc</w:t>
+                    <w:t xml:space="preserve">Documentation Java avec </w:t>
                   </w:r>
+                  <w:proofErr w:type="spellStart"/>
+                  <w:r>
+                    <w:rPr>
+                      <w:sz w:val="20"/>
+                      <w:szCs w:val="20"/>
+                    </w:rPr>
+                    <w:t>javadoc</w:t>
+                  </w:r>
+                  <w:proofErr w:type="spellEnd"/>
                 </w:p>
                 <w:p>
                   <w:pPr>
@@ -3761,6 +4346,7 @@
         <w:rPr>
           <w:b/>
           <w:bCs/>
+          <w:noProof/>
           <w:sz w:val="32"/>
           <w:szCs w:val="32"/>
           <w:u w:val="single"/>
@@ -3781,7 +4367,7 @@
                     <pic:cNvPicPr/>
                   </pic:nvPicPr>
                   <pic:blipFill>
-                    <a:blip r:embed="rId17"/>
+                    <a:blip r:embed="rId16"/>
                     <a:stretch>
                       <a:fillRect/>
                     </a:stretch>
@@ -3807,7 +4393,39 @@
         <w:suppressAutoHyphens w:val="0"/>
       </w:pPr>
       <w:r>
-        <w:t xml:space="preserve">Une fois que l’on appuis sur  « se connecter » le mots de passe est alors hashé puis comparé à la version hashé de la base de donnée. Si le login et le mots de passe corresponde à ceux dans la base de donné l’utilisateur est redirigé vers son département en fonction de sa fonction dans l’entreprise une donnée contenue dans la base de donnée. </w:t>
+        <w:t xml:space="preserve">Une fois que l’on appuis </w:t>
+      </w:r>
+      <w:proofErr w:type="gramStart"/>
+      <w:r>
+        <w:t>sur  «</w:t>
+      </w:r>
+      <w:proofErr w:type="gramEnd"/>
+      <w:r>
+        <w:t xml:space="preserve"> se connecter » le mots de passe est alors </w:t>
+      </w:r>
+      <w:proofErr w:type="spellStart"/>
+      <w:r>
+        <w:t>hashé</w:t>
+      </w:r>
+      <w:proofErr w:type="spellEnd"/>
+      <w:r>
+        <w:t xml:space="preserve"> puis comparé à la version </w:t>
+      </w:r>
+      <w:proofErr w:type="spellStart"/>
+      <w:r>
+        <w:t>hashé</w:t>
+      </w:r>
+      <w:proofErr w:type="spellEnd"/>
+      <w:r>
+        <w:t xml:space="preserve"> de la base de donnée. Si le login et </w:t>
+      </w:r>
+      <w:proofErr w:type="gramStart"/>
+      <w:r>
+        <w:t>le mots</w:t>
+      </w:r>
+      <w:proofErr w:type="gramEnd"/>
+      <w:r>
+        <w:t xml:space="preserve"> de passe corresponde à ceux dans la base de donné l’utilisateur est redirigé vers son département en fonction de sa fonction dans l’entreprise une donnée contenue dans la base de donnée. </w:t>
       </w:r>
     </w:p>
     <w:p>
@@ -3894,7 +4512,7 @@
                     </pic:cNvPicPr>
                   </pic:nvPicPr>
                   <pic:blipFill>
-                    <a:blip r:embed="rId18" cstate="print">
+                    <a:blip r:embed="rId17" cstate="print">
                       <a:extLst>
                         <a:ext uri="{28A0092B-C50C-407E-A947-70E740481C1C}">
                           <a14:useLocalDpi xmlns:a14="http://schemas.microsoft.com/office/drawing/2010/main" val="0"/>
@@ -3928,7 +4546,39 @@
         <w:suppressAutoHyphens w:val="0"/>
       </w:pPr>
       <w:r>
-        <w:t>A chaque tentative de connection le fichier log enregistre la date, le login utilisé et si la connection est réussite ou pas.</w:t>
+        <w:t xml:space="preserve">A chaque tentative de </w:t>
+      </w:r>
+      <w:proofErr w:type="spellStart"/>
+      <w:r>
+        <w:t>connection</w:t>
+      </w:r>
+      <w:proofErr w:type="spellEnd"/>
+      <w:r>
+        <w:t xml:space="preserve"> le fichier log enregistre la date, le login utilisé et si la </w:t>
+      </w:r>
+      <w:proofErr w:type="spellStart"/>
+      <w:r>
+        <w:t>connection</w:t>
+      </w:r>
+      <w:proofErr w:type="spellEnd"/>
+      <w:r>
+        <w:t xml:space="preserve"> est réussite ou pas.</w:t>
+      </w:r>
+      <w:r>
+        <w:t xml:space="preserve"> Le fichier sera </w:t>
+      </w:r>
+      <w:proofErr w:type="gramStart"/>
+      <w:r>
+        <w:t>en .</w:t>
+      </w:r>
+      <w:proofErr w:type="spellStart"/>
+      <w:r>
+        <w:t>cryp</w:t>
+      </w:r>
+      <w:proofErr w:type="spellEnd"/>
+      <w:proofErr w:type="gramEnd"/>
+      <w:r>
+        <w:t xml:space="preserve"> pour que personne ne puisse le lire directement. Seul l’administrateur système y aura accès via son module.</w:t>
       </w:r>
     </w:p>
     <w:p>
@@ -4022,8 +4672,20 @@
           <w:szCs w:val="32"/>
           <w:u w:val="single"/>
         </w:rPr>
-        <w:t>Echec de la connection</w:t>
-      </w:r>
+        <w:t xml:space="preserve">Echec de la </w:t>
+      </w:r>
+      <w:proofErr w:type="spellStart"/>
+      <w:r>
+        <w:rPr>
+          <w:b/>
+          <w:bCs/>
+          <w:sz w:val="32"/>
+          <w:szCs w:val="32"/>
+          <w:u w:val="single"/>
+        </w:rPr>
+        <w:t>connection</w:t>
+      </w:r>
+      <w:proofErr w:type="spellEnd"/>
     </w:p>
     <w:p>
       <w:pPr>
@@ -4063,7 +4725,7 @@
                     </pic:cNvPicPr>
                   </pic:nvPicPr>
                   <pic:blipFill>
-                    <a:blip r:embed="rId19">
+                    <a:blip r:embed="rId18">
                       <a:extLst>
                         <a:ext uri="{28A0092B-C50C-407E-A947-70E740481C1C}">
                           <a14:useLocalDpi xmlns:a14="http://schemas.microsoft.com/office/drawing/2010/main" val="0"/>
@@ -4091,6 +4753,930 @@
           </wp:inline>
         </w:drawing>
       </w:r>
+    </w:p>
+    <w:p>
+      <w:pPr>
+        <w:suppressAutoHyphens w:val="0"/>
+        <w:rPr>
+          <w:b/>
+          <w:bCs/>
+          <w:sz w:val="32"/>
+          <w:szCs w:val="32"/>
+          <w:u w:val="single"/>
+        </w:rPr>
+      </w:pPr>
+    </w:p>
+    <w:p>
+      <w:pPr>
+        <w:suppressAutoHyphens w:val="0"/>
+        <w:rPr>
+          <w:b/>
+          <w:bCs/>
+          <w:sz w:val="32"/>
+          <w:szCs w:val="32"/>
+          <w:u w:val="single"/>
+        </w:rPr>
+      </w:pPr>
+      <w:r>
+        <w:rPr>
+          <w:b/>
+          <w:bCs/>
+          <w:sz w:val="32"/>
+          <w:szCs w:val="32"/>
+          <w:u w:val="single"/>
+        </w:rPr>
+        <w:t>Module vente</w:t>
+      </w:r>
+    </w:p>
+    <w:p>
+      <w:pPr>
+        <w:suppressAutoHyphens w:val="0"/>
+        <w:rPr>
+          <w:b/>
+          <w:bCs/>
+          <w:sz w:val="32"/>
+          <w:szCs w:val="32"/>
+          <w:u w:val="single"/>
+        </w:rPr>
+      </w:pPr>
+      <w:r>
+        <w:rPr>
+          <w:b/>
+          <w:bCs/>
+          <w:sz w:val="32"/>
+          <w:szCs w:val="32"/>
+          <w:u w:val="single"/>
+        </w:rPr>
+        <w:drawing>
+          <wp:inline distT="0" distB="0" distL="0" distR="0" wp14:anchorId="73DFC85E" wp14:editId="756DFE89">
+            <wp:extent cx="3409406" cy="2720941"/>
+            <wp:effectExtent l="0" t="0" r="635" b="3810"/>
+            <wp:docPr id="4" name="Image 4" descr="Une image contenant texte, moniteur, écran, équipement électronique&#10;&#10;Description générée automatiquement"/>
+            <wp:cNvGraphicFramePr>
+              <a:graphicFrameLocks xmlns:a="http://schemas.openxmlformats.org/drawingml/2006/main" noChangeAspect="1"/>
+            </wp:cNvGraphicFramePr>
+            <a:graphic xmlns:a="http://schemas.openxmlformats.org/drawingml/2006/main">
+              <a:graphicData uri="http://schemas.openxmlformats.org/drawingml/2006/picture">
+                <pic:pic xmlns:pic="http://schemas.openxmlformats.org/drawingml/2006/picture">
+                  <pic:nvPicPr>
+                    <pic:cNvPr id="4" name="Image 4" descr="Une image contenant texte, moniteur, écran, équipement électronique&#10;&#10;Description générée automatiquement"/>
+                    <pic:cNvPicPr/>
+                  </pic:nvPicPr>
+                  <pic:blipFill>
+                    <a:blip r:embed="rId19"/>
+                    <a:stretch>
+                      <a:fillRect/>
+                    </a:stretch>
+                  </pic:blipFill>
+                  <pic:spPr>
+                    <a:xfrm>
+                      <a:off x="0" y="0"/>
+                      <a:ext cx="3420350" cy="2729675"/>
+                    </a:xfrm>
+                    <a:prstGeom prst="rect">
+                      <a:avLst/>
+                    </a:prstGeom>
+                  </pic:spPr>
+                </pic:pic>
+              </a:graphicData>
+            </a:graphic>
+          </wp:inline>
+        </w:drawing>
+      </w:r>
+    </w:p>
+    <w:p>
+      <w:pPr>
+        <w:suppressAutoHyphens w:val="0"/>
+      </w:pPr>
+      <w:r>
+        <w:t>En cours de développement</w:t>
+      </w:r>
+    </w:p>
+    <w:p>
+      <w:pPr>
+        <w:suppressAutoHyphens w:val="0"/>
+      </w:pPr>
+    </w:p>
+    <w:p>
+      <w:pPr>
+        <w:suppressAutoHyphens w:val="0"/>
+        <w:rPr>
+          <w:b/>
+          <w:bCs/>
+          <w:sz w:val="32"/>
+          <w:szCs w:val="32"/>
+          <w:u w:val="single"/>
+        </w:rPr>
+      </w:pPr>
+    </w:p>
+    <w:p>
+      <w:pPr>
+        <w:suppressAutoHyphens w:val="0"/>
+        <w:rPr>
+          <w:b/>
+          <w:bCs/>
+          <w:sz w:val="32"/>
+          <w:szCs w:val="32"/>
+          <w:u w:val="single"/>
+        </w:rPr>
+      </w:pPr>
+    </w:p>
+    <w:p>
+      <w:pPr>
+        <w:suppressAutoHyphens w:val="0"/>
+        <w:rPr>
+          <w:b/>
+          <w:bCs/>
+          <w:sz w:val="32"/>
+          <w:szCs w:val="32"/>
+          <w:u w:val="single"/>
+        </w:rPr>
+      </w:pPr>
+    </w:p>
+    <w:p>
+      <w:pPr>
+        <w:suppressAutoHyphens w:val="0"/>
+        <w:rPr>
+          <w:b/>
+          <w:bCs/>
+          <w:sz w:val="32"/>
+          <w:szCs w:val="32"/>
+          <w:u w:val="single"/>
+        </w:rPr>
+      </w:pPr>
+    </w:p>
+    <w:p>
+      <w:pPr>
+        <w:suppressAutoHyphens w:val="0"/>
+        <w:rPr>
+          <w:b/>
+          <w:bCs/>
+          <w:sz w:val="32"/>
+          <w:szCs w:val="32"/>
+          <w:u w:val="single"/>
+        </w:rPr>
+      </w:pPr>
+    </w:p>
+    <w:p>
+      <w:pPr>
+        <w:suppressAutoHyphens w:val="0"/>
+        <w:rPr>
+          <w:b/>
+          <w:bCs/>
+          <w:sz w:val="32"/>
+          <w:szCs w:val="32"/>
+          <w:u w:val="single"/>
+        </w:rPr>
+      </w:pPr>
+    </w:p>
+    <w:p>
+      <w:pPr>
+        <w:suppressAutoHyphens w:val="0"/>
+        <w:rPr>
+          <w:b/>
+          <w:bCs/>
+          <w:sz w:val="32"/>
+          <w:szCs w:val="32"/>
+          <w:u w:val="single"/>
+        </w:rPr>
+      </w:pPr>
+    </w:p>
+    <w:p>
+      <w:pPr>
+        <w:suppressAutoHyphens w:val="0"/>
+        <w:rPr>
+          <w:b/>
+          <w:bCs/>
+          <w:sz w:val="32"/>
+          <w:szCs w:val="32"/>
+          <w:u w:val="single"/>
+        </w:rPr>
+      </w:pPr>
+    </w:p>
+    <w:p>
+      <w:pPr>
+        <w:suppressAutoHyphens w:val="0"/>
+        <w:rPr>
+          <w:b/>
+          <w:bCs/>
+          <w:sz w:val="32"/>
+          <w:szCs w:val="32"/>
+          <w:u w:val="single"/>
+        </w:rPr>
+      </w:pPr>
+    </w:p>
+    <w:p>
+      <w:pPr>
+        <w:suppressAutoHyphens w:val="0"/>
+        <w:rPr>
+          <w:b/>
+          <w:bCs/>
+          <w:sz w:val="32"/>
+          <w:szCs w:val="32"/>
+          <w:u w:val="single"/>
+        </w:rPr>
+      </w:pPr>
+    </w:p>
+    <w:p>
+      <w:pPr>
+        <w:suppressAutoHyphens w:val="0"/>
+        <w:rPr>
+          <w:b/>
+          <w:bCs/>
+          <w:sz w:val="32"/>
+          <w:szCs w:val="32"/>
+          <w:u w:val="single"/>
+        </w:rPr>
+      </w:pPr>
+      <w:r>
+        <w:rPr>
+          <w:b/>
+          <w:bCs/>
+          <w:sz w:val="32"/>
+          <w:szCs w:val="32"/>
+          <w:u w:val="single"/>
+        </w:rPr>
+        <w:lastRenderedPageBreak/>
+        <w:t>Module Admin Système</w:t>
+      </w:r>
+    </w:p>
+    <w:p>
+      <w:pPr>
+        <w:suppressAutoHyphens w:val="0"/>
+        <w:rPr>
+          <w:b/>
+          <w:bCs/>
+          <w:sz w:val="32"/>
+          <w:szCs w:val="32"/>
+          <w:u w:val="single"/>
+        </w:rPr>
+      </w:pPr>
+      <w:r>
+        <w:rPr>
+          <w:b/>
+          <w:bCs/>
+          <w:noProof/>
+          <w:sz w:val="32"/>
+          <w:szCs w:val="32"/>
+          <w:u w:val="single"/>
+        </w:rPr>
+        <w:drawing>
+          <wp:inline distT="0" distB="0" distL="0" distR="0" wp14:anchorId="7F641A10" wp14:editId="481A9D53">
+            <wp:extent cx="3409315" cy="2928878"/>
+            <wp:effectExtent l="0" t="0" r="635" b="5080"/>
+            <wp:docPr id="5" name="Image 5"/>
+            <wp:cNvGraphicFramePr>
+              <a:graphicFrameLocks xmlns:a="http://schemas.openxmlformats.org/drawingml/2006/main" noChangeAspect="1"/>
+            </wp:cNvGraphicFramePr>
+            <a:graphic xmlns:a="http://schemas.openxmlformats.org/drawingml/2006/main">
+              <a:graphicData uri="http://schemas.openxmlformats.org/drawingml/2006/picture">
+                <pic:pic xmlns:pic="http://schemas.openxmlformats.org/drawingml/2006/picture">
+                  <pic:nvPicPr>
+                    <pic:cNvPr id="0" name="Picture 2"/>
+                    <pic:cNvPicPr>
+                      <a:picLocks noChangeAspect="1" noChangeArrowheads="1"/>
+                    </pic:cNvPicPr>
+                  </pic:nvPicPr>
+                  <pic:blipFill>
+                    <a:blip r:embed="rId20" cstate="print">
+                      <a:extLst>
+                        <a:ext uri="{28A0092B-C50C-407E-A947-70E740481C1C}">
+                          <a14:useLocalDpi xmlns:a14="http://schemas.microsoft.com/office/drawing/2010/main" val="0"/>
+                        </a:ext>
+                      </a:extLst>
+                    </a:blip>
+                    <a:srcRect/>
+                    <a:stretch>
+                      <a:fillRect/>
+                    </a:stretch>
+                  </pic:blipFill>
+                  <pic:spPr bwMode="auto">
+                    <a:xfrm>
+                      <a:off x="0" y="0"/>
+                      <a:ext cx="3434110" cy="2950179"/>
+                    </a:xfrm>
+                    <a:prstGeom prst="rect">
+                      <a:avLst/>
+                    </a:prstGeom>
+                    <a:noFill/>
+                  </pic:spPr>
+                </pic:pic>
+              </a:graphicData>
+            </a:graphic>
+          </wp:inline>
+        </w:drawing>
+      </w:r>
+    </w:p>
+    <w:p>
+      <w:pPr>
+        <w:suppressAutoHyphens w:val="0"/>
+      </w:pPr>
+      <w:r>
+        <w:t>En cours de développement</w:t>
+      </w:r>
+    </w:p>
+    <w:p>
+      <w:pPr>
+        <w:suppressAutoHyphens w:val="0"/>
+        <w:rPr>
+          <w:b/>
+          <w:bCs/>
+          <w:sz w:val="32"/>
+          <w:szCs w:val="32"/>
+          <w:u w:val="single"/>
+        </w:rPr>
+      </w:pPr>
+    </w:p>
+    <w:p>
+      <w:pPr>
+        <w:suppressAutoHyphens w:val="0"/>
+        <w:rPr>
+          <w:b/>
+          <w:bCs/>
+          <w:sz w:val="32"/>
+          <w:szCs w:val="32"/>
+          <w:u w:val="single"/>
+        </w:rPr>
+      </w:pPr>
+    </w:p>
+    <w:p>
+      <w:pPr>
+        <w:suppressAutoHyphens w:val="0"/>
+        <w:rPr>
+          <w:b/>
+          <w:bCs/>
+          <w:sz w:val="32"/>
+          <w:szCs w:val="32"/>
+          <w:u w:val="single"/>
+        </w:rPr>
+      </w:pPr>
+      <w:r>
+        <w:rPr>
+          <w:b/>
+          <w:bCs/>
+          <w:sz w:val="32"/>
+          <w:szCs w:val="32"/>
+          <w:u w:val="single"/>
+        </w:rPr>
+        <w:t>Module RH</w:t>
+      </w:r>
+    </w:p>
+    <w:p>
+      <w:pPr>
+        <w:suppressAutoHyphens w:val="0"/>
+        <w:rPr>
+          <w:b/>
+          <w:bCs/>
+          <w:sz w:val="32"/>
+          <w:szCs w:val="32"/>
+          <w:u w:val="single"/>
+        </w:rPr>
+      </w:pPr>
+      <w:r>
+        <w:rPr>
+          <w:b/>
+          <w:bCs/>
+          <w:noProof/>
+          <w:sz w:val="32"/>
+          <w:szCs w:val="32"/>
+          <w:u w:val="single"/>
+        </w:rPr>
+        <w:drawing>
+          <wp:inline distT="0" distB="0" distL="0" distR="0" wp14:anchorId="16BCD703" wp14:editId="22F6897F">
+            <wp:extent cx="7299311" cy="4787537"/>
+            <wp:effectExtent l="0" t="0" r="0" b="0"/>
+            <wp:docPr id="6" name="Image 6"/>
+            <wp:cNvGraphicFramePr>
+              <a:graphicFrameLocks xmlns:a="http://schemas.openxmlformats.org/drawingml/2006/main" noChangeAspect="1"/>
+            </wp:cNvGraphicFramePr>
+            <a:graphic xmlns:a="http://schemas.openxmlformats.org/drawingml/2006/main">
+              <a:graphicData uri="http://schemas.openxmlformats.org/drawingml/2006/picture">
+                <pic:pic xmlns:pic="http://schemas.openxmlformats.org/drawingml/2006/picture">
+                  <pic:nvPicPr>
+                    <pic:cNvPr id="0" name="Picture 3"/>
+                    <pic:cNvPicPr>
+                      <a:picLocks noChangeAspect="1" noChangeArrowheads="1"/>
+                    </pic:cNvPicPr>
+                  </pic:nvPicPr>
+                  <pic:blipFill>
+                    <a:blip r:embed="rId21">
+                      <a:extLst>
+                        <a:ext uri="{28A0092B-C50C-407E-A947-70E740481C1C}">
+                          <a14:useLocalDpi xmlns:a14="http://schemas.microsoft.com/office/drawing/2010/main" val="0"/>
+                        </a:ext>
+                      </a:extLst>
+                    </a:blip>
+                    <a:srcRect/>
+                    <a:stretch>
+                      <a:fillRect/>
+                    </a:stretch>
+                  </pic:blipFill>
+                  <pic:spPr bwMode="auto">
+                    <a:xfrm>
+                      <a:off x="0" y="0"/>
+                      <a:ext cx="7305596" cy="4791659"/>
+                    </a:xfrm>
+                    <a:prstGeom prst="rect">
+                      <a:avLst/>
+                    </a:prstGeom>
+                    <a:noFill/>
+                  </pic:spPr>
+                </pic:pic>
+              </a:graphicData>
+            </a:graphic>
+          </wp:inline>
+        </w:drawing>
+      </w:r>
+    </w:p>
+    <w:p>
+      <w:pPr>
+        <w:suppressAutoHyphens w:val="0"/>
+      </w:pPr>
+      <w:r>
+        <w:t>En cours de développement</w:t>
+      </w:r>
+    </w:p>
+    <w:p>
+      <w:proofErr w:type="gramStart"/>
+      <w:r>
+        <w:t>Certain champs</w:t>
+      </w:r>
+      <w:proofErr w:type="gramEnd"/>
+      <w:r>
+        <w:t xml:space="preserve"> de « nouveau employé » sont à déplacé</w:t>
+      </w:r>
+    </w:p>
+    <w:p>
+      <w:pPr>
+        <w:rPr>
+          <w:b/>
+          <w:bCs/>
+          <w:sz w:val="32"/>
+          <w:szCs w:val="32"/>
+          <w:u w:val="single"/>
+        </w:rPr>
+      </w:pPr>
+    </w:p>
+    <w:p>
+      <w:pPr>
+        <w:rPr>
+          <w:b/>
+          <w:bCs/>
+          <w:sz w:val="32"/>
+          <w:szCs w:val="32"/>
+          <w:u w:val="single"/>
+        </w:rPr>
+      </w:pPr>
+      <w:r>
+        <w:rPr>
+          <w:b/>
+          <w:bCs/>
+          <w:sz w:val="32"/>
+          <w:szCs w:val="32"/>
+          <w:u w:val="single"/>
+        </w:rPr>
+        <w:lastRenderedPageBreak/>
+        <w:t>Module garage</w:t>
+      </w:r>
+    </w:p>
+    <w:p>
+      <w:pPr>
+        <w:rPr>
+          <w:b/>
+          <w:bCs/>
+          <w:sz w:val="32"/>
+          <w:szCs w:val="32"/>
+          <w:u w:val="single"/>
+        </w:rPr>
+      </w:pPr>
+      <w:r>
+        <w:rPr>
+          <w:b/>
+          <w:bCs/>
+          <w:sz w:val="32"/>
+          <w:szCs w:val="32"/>
+          <w:u w:val="single"/>
+        </w:rPr>
+        <w:drawing>
+          <wp:inline distT="0" distB="0" distL="0" distR="0" wp14:anchorId="5FFD0D93" wp14:editId="0199BF09">
+            <wp:extent cx="6116320" cy="5002530"/>
+            <wp:effectExtent l="0" t="0" r="0" b="7620"/>
+            <wp:docPr id="11" name="Image 11" descr="Une image contenant texte, moniteur, intérieur, noir&#10;&#10;Description générée automatiquement"/>
+            <wp:cNvGraphicFramePr>
+              <a:graphicFrameLocks xmlns:a="http://schemas.openxmlformats.org/drawingml/2006/main" noChangeAspect="1"/>
+            </wp:cNvGraphicFramePr>
+            <a:graphic xmlns:a="http://schemas.openxmlformats.org/drawingml/2006/main">
+              <a:graphicData uri="http://schemas.openxmlformats.org/drawingml/2006/picture">
+                <pic:pic xmlns:pic="http://schemas.openxmlformats.org/drawingml/2006/picture">
+                  <pic:nvPicPr>
+                    <pic:cNvPr id="11" name="Image 11" descr="Une image contenant texte, moniteur, intérieur, noir&#10;&#10;Description générée automatiquement"/>
+                    <pic:cNvPicPr/>
+                  </pic:nvPicPr>
+                  <pic:blipFill>
+                    <a:blip r:embed="rId22"/>
+                    <a:stretch>
+                      <a:fillRect/>
+                    </a:stretch>
+                  </pic:blipFill>
+                  <pic:spPr>
+                    <a:xfrm>
+                      <a:off x="0" y="0"/>
+                      <a:ext cx="6116320" cy="5002530"/>
+                    </a:xfrm>
+                    <a:prstGeom prst="rect">
+                      <a:avLst/>
+                    </a:prstGeom>
+                  </pic:spPr>
+                </pic:pic>
+              </a:graphicData>
+            </a:graphic>
+          </wp:inline>
+        </w:drawing>
+      </w:r>
+    </w:p>
+    <w:p>
+      <w:pPr>
+        <w:suppressAutoHyphens w:val="0"/>
+      </w:pPr>
+      <w:r>
+        <w:t>En cours de développement</w:t>
+      </w:r>
+    </w:p>
+    <w:p>
+      <w:pPr>
+        <w:rPr>
+          <w:b/>
+          <w:bCs/>
+          <w:sz w:val="32"/>
+          <w:szCs w:val="32"/>
+          <w:u w:val="single"/>
+        </w:rPr>
+      </w:pPr>
+    </w:p>
+    <w:p>
+      <w:pPr>
+        <w:rPr>
+          <w:b/>
+          <w:bCs/>
+          <w:sz w:val="32"/>
+          <w:szCs w:val="32"/>
+          <w:u w:val="single"/>
+        </w:rPr>
+      </w:pPr>
+      <w:r>
+        <w:rPr>
+          <w:b/>
+          <w:bCs/>
+          <w:sz w:val="32"/>
+          <w:szCs w:val="32"/>
+          <w:u w:val="single"/>
+        </w:rPr>
+        <w:t>Module finance</w:t>
+      </w:r>
+    </w:p>
+    <w:p>
+      <w:pPr>
+        <w:rPr>
+          <w:b/>
+          <w:bCs/>
+          <w:sz w:val="32"/>
+          <w:szCs w:val="32"/>
+          <w:u w:val="single"/>
+        </w:rPr>
+      </w:pPr>
+      <w:r>
+        <w:rPr>
+          <w:b/>
+          <w:bCs/>
+          <w:noProof/>
+          <w:sz w:val="32"/>
+          <w:szCs w:val="32"/>
+          <w:u w:val="single"/>
+        </w:rPr>
+        <w:lastRenderedPageBreak/>
+        <w:drawing>
+          <wp:inline distT="0" distB="0" distL="0" distR="0" wp14:anchorId="1AF3B058" wp14:editId="691B0381">
+            <wp:extent cx="5651157" cy="5315088"/>
+            <wp:effectExtent l="0" t="0" r="6985" b="0"/>
+            <wp:docPr id="8" name="Image 8"/>
+            <wp:cNvGraphicFramePr>
+              <a:graphicFrameLocks xmlns:a="http://schemas.openxmlformats.org/drawingml/2006/main" noChangeAspect="1"/>
+            </wp:cNvGraphicFramePr>
+            <a:graphic xmlns:a="http://schemas.openxmlformats.org/drawingml/2006/main">
+              <a:graphicData uri="http://schemas.openxmlformats.org/drawingml/2006/picture">
+                <pic:pic xmlns:pic="http://schemas.openxmlformats.org/drawingml/2006/picture">
+                  <pic:nvPicPr>
+                    <pic:cNvPr id="0" name="Picture 5"/>
+                    <pic:cNvPicPr>
+                      <a:picLocks noChangeAspect="1" noChangeArrowheads="1"/>
+                    </pic:cNvPicPr>
+                  </pic:nvPicPr>
+                  <pic:blipFill>
+                    <a:blip r:embed="rId23">
+                      <a:extLst>
+                        <a:ext uri="{28A0092B-C50C-407E-A947-70E740481C1C}">
+                          <a14:useLocalDpi xmlns:a14="http://schemas.microsoft.com/office/drawing/2010/main" val="0"/>
+                        </a:ext>
+                      </a:extLst>
+                    </a:blip>
+                    <a:srcRect/>
+                    <a:stretch>
+                      <a:fillRect/>
+                    </a:stretch>
+                  </pic:blipFill>
+                  <pic:spPr bwMode="auto">
+                    <a:xfrm>
+                      <a:off x="0" y="0"/>
+                      <a:ext cx="5704975" cy="5365705"/>
+                    </a:xfrm>
+                    <a:prstGeom prst="rect">
+                      <a:avLst/>
+                    </a:prstGeom>
+                    <a:noFill/>
+                  </pic:spPr>
+                </pic:pic>
+              </a:graphicData>
+            </a:graphic>
+          </wp:inline>
+        </w:drawing>
+      </w:r>
+    </w:p>
+    <w:p>
+      <w:pPr>
+        <w:suppressAutoHyphens w:val="0"/>
+      </w:pPr>
+      <w:r>
+        <w:t>En cours de développement</w:t>
+      </w:r>
+    </w:p>
+    <w:p>
+      <w:pPr>
+        <w:rPr>
+          <w:b/>
+          <w:bCs/>
+          <w:sz w:val="32"/>
+          <w:szCs w:val="32"/>
+          <w:u w:val="single"/>
+        </w:rPr>
+      </w:pPr>
+    </w:p>
+    <w:p>
+      <w:pPr>
+        <w:rPr>
+          <w:b/>
+          <w:bCs/>
+          <w:sz w:val="32"/>
+          <w:szCs w:val="32"/>
+          <w:u w:val="single"/>
+        </w:rPr>
+      </w:pPr>
+    </w:p>
+    <w:p>
+      <w:pPr>
+        <w:rPr>
+          <w:b/>
+          <w:bCs/>
+          <w:sz w:val="32"/>
+          <w:szCs w:val="32"/>
+          <w:u w:val="single"/>
+        </w:rPr>
+      </w:pPr>
+    </w:p>
+    <w:p>
+      <w:pPr>
+        <w:rPr>
+          <w:b/>
+          <w:bCs/>
+          <w:sz w:val="32"/>
+          <w:szCs w:val="32"/>
+          <w:u w:val="single"/>
+        </w:rPr>
+      </w:pPr>
+      <w:r>
+        <w:rPr>
+          <w:b/>
+          <w:bCs/>
+          <w:sz w:val="32"/>
+          <w:szCs w:val="32"/>
+          <w:u w:val="single"/>
+        </w:rPr>
+        <w:t>Module informatique</w:t>
+      </w:r>
+    </w:p>
+    <w:p>
+      <w:pPr>
+        <w:rPr>
+          <w:b/>
+          <w:bCs/>
+          <w:sz w:val="32"/>
+          <w:szCs w:val="32"/>
+          <w:u w:val="single"/>
+        </w:rPr>
+      </w:pPr>
+      <w:r>
+        <w:rPr>
+          <w:b/>
+          <w:bCs/>
+          <w:noProof/>
+          <w:sz w:val="32"/>
+          <w:szCs w:val="32"/>
+          <w:u w:val="single"/>
+        </w:rPr>
+        <w:lastRenderedPageBreak/>
+        <w:drawing>
+          <wp:inline distT="0" distB="0" distL="0" distR="0" wp14:anchorId="5C35E7E9" wp14:editId="32082C37">
+            <wp:extent cx="5577721" cy="4399005"/>
+            <wp:effectExtent l="0" t="0" r="4445" b="1905"/>
+            <wp:docPr id="9" name="Image 9"/>
+            <wp:cNvGraphicFramePr>
+              <a:graphicFrameLocks xmlns:a="http://schemas.openxmlformats.org/drawingml/2006/main" noChangeAspect="1"/>
+            </wp:cNvGraphicFramePr>
+            <a:graphic xmlns:a="http://schemas.openxmlformats.org/drawingml/2006/main">
+              <a:graphicData uri="http://schemas.openxmlformats.org/drawingml/2006/picture">
+                <pic:pic xmlns:pic="http://schemas.openxmlformats.org/drawingml/2006/picture">
+                  <pic:nvPicPr>
+                    <pic:cNvPr id="0" name="Picture 6"/>
+                    <pic:cNvPicPr>
+                      <a:picLocks noChangeAspect="1" noChangeArrowheads="1"/>
+                    </pic:cNvPicPr>
+                  </pic:nvPicPr>
+                  <pic:blipFill>
+                    <a:blip r:embed="rId24">
+                      <a:extLst>
+                        <a:ext uri="{28A0092B-C50C-407E-A947-70E740481C1C}">
+                          <a14:useLocalDpi xmlns:a14="http://schemas.microsoft.com/office/drawing/2010/main" val="0"/>
+                        </a:ext>
+                      </a:extLst>
+                    </a:blip>
+                    <a:srcRect/>
+                    <a:stretch>
+                      <a:fillRect/>
+                    </a:stretch>
+                  </pic:blipFill>
+                  <pic:spPr bwMode="auto">
+                    <a:xfrm>
+                      <a:off x="0" y="0"/>
+                      <a:ext cx="5582205" cy="4402542"/>
+                    </a:xfrm>
+                    <a:prstGeom prst="rect">
+                      <a:avLst/>
+                    </a:prstGeom>
+                    <a:noFill/>
+                  </pic:spPr>
+                </pic:pic>
+              </a:graphicData>
+            </a:graphic>
+          </wp:inline>
+        </w:drawing>
+      </w:r>
+    </w:p>
+    <w:p>
+      <w:pPr>
+        <w:suppressAutoHyphens w:val="0"/>
+      </w:pPr>
+      <w:r>
+        <w:t>En cours de développement</w:t>
+      </w:r>
+    </w:p>
+    <w:p>
+      <w:pPr>
+        <w:rPr>
+          <w:b/>
+          <w:bCs/>
+          <w:sz w:val="32"/>
+          <w:szCs w:val="32"/>
+          <w:u w:val="single"/>
+        </w:rPr>
+      </w:pPr>
+    </w:p>
+    <w:p>
+      <w:pPr>
+        <w:rPr>
+          <w:b/>
+          <w:bCs/>
+          <w:sz w:val="32"/>
+          <w:szCs w:val="32"/>
+          <w:u w:val="single"/>
+        </w:rPr>
+      </w:pPr>
+    </w:p>
+    <w:p>
+      <w:pPr>
+        <w:rPr>
+          <w:b/>
+          <w:bCs/>
+          <w:sz w:val="32"/>
+          <w:szCs w:val="32"/>
+          <w:u w:val="single"/>
+        </w:rPr>
+      </w:pPr>
+      <w:r>
+        <w:rPr>
+          <w:b/>
+          <w:bCs/>
+          <w:sz w:val="32"/>
+          <w:szCs w:val="32"/>
+          <w:u w:val="single"/>
+        </w:rPr>
+        <w:t xml:space="preserve">Information privés/sensible si c’est la première </w:t>
+      </w:r>
+      <w:proofErr w:type="spellStart"/>
+      <w:r>
+        <w:rPr>
+          <w:b/>
+          <w:bCs/>
+          <w:sz w:val="32"/>
+          <w:szCs w:val="32"/>
+          <w:u w:val="single"/>
+        </w:rPr>
+        <w:t>connection</w:t>
+      </w:r>
+      <w:proofErr w:type="spellEnd"/>
+    </w:p>
+    <w:p>
+      <w:pPr>
+        <w:rPr>
+          <w:b/>
+          <w:bCs/>
+          <w:sz w:val="32"/>
+          <w:szCs w:val="32"/>
+          <w:u w:val="single"/>
+        </w:rPr>
+      </w:pPr>
+      <w:r>
+        <w:rPr>
+          <w:b/>
+          <w:bCs/>
+          <w:noProof/>
+          <w:sz w:val="32"/>
+          <w:szCs w:val="32"/>
+          <w:u w:val="single"/>
+        </w:rPr>
+        <w:drawing>
+          <wp:inline distT="0" distB="0" distL="0" distR="0" wp14:anchorId="5813BF1F" wp14:editId="43DB59CC">
+            <wp:extent cx="5196615" cy="3534033"/>
+            <wp:effectExtent l="0" t="0" r="4445" b="0"/>
+            <wp:docPr id="10" name="Image 10"/>
+            <wp:cNvGraphicFramePr>
+              <a:graphicFrameLocks xmlns:a="http://schemas.openxmlformats.org/drawingml/2006/main" noChangeAspect="1"/>
+            </wp:cNvGraphicFramePr>
+            <a:graphic xmlns:a="http://schemas.openxmlformats.org/drawingml/2006/main">
+              <a:graphicData uri="http://schemas.openxmlformats.org/drawingml/2006/picture">
+                <pic:pic xmlns:pic="http://schemas.openxmlformats.org/drawingml/2006/picture">
+                  <pic:nvPicPr>
+                    <pic:cNvPr id="0" name="Picture 7"/>
+                    <pic:cNvPicPr>
+                      <a:picLocks noChangeAspect="1" noChangeArrowheads="1"/>
+                    </pic:cNvPicPr>
+                  </pic:nvPicPr>
+                  <pic:blipFill>
+                    <a:blip r:embed="rId25">
+                      <a:extLst>
+                        <a:ext uri="{28A0092B-C50C-407E-A947-70E740481C1C}">
+                          <a14:useLocalDpi xmlns:a14="http://schemas.microsoft.com/office/drawing/2010/main" val="0"/>
+                        </a:ext>
+                      </a:extLst>
+                    </a:blip>
+                    <a:srcRect/>
+                    <a:stretch>
+                      <a:fillRect/>
+                    </a:stretch>
+                  </pic:blipFill>
+                  <pic:spPr bwMode="auto">
+                    <a:xfrm>
+                      <a:off x="0" y="0"/>
+                      <a:ext cx="5200515" cy="3536685"/>
+                    </a:xfrm>
+                    <a:prstGeom prst="rect">
+                      <a:avLst/>
+                    </a:prstGeom>
+                    <a:noFill/>
+                  </pic:spPr>
+                </pic:pic>
+              </a:graphicData>
+            </a:graphic>
+          </wp:inline>
+        </w:drawing>
+      </w:r>
+    </w:p>
+    <w:p>
+      <w:pPr>
+        <w:suppressAutoHyphens w:val="0"/>
+      </w:pPr>
+      <w:r>
+        <w:t>En cours de développement</w:t>
+      </w:r>
+    </w:p>
+    <w:p>
+      <w:pPr>
+        <w:rPr>
+          <w:b/>
+          <w:bCs/>
+          <w:sz w:val="32"/>
+          <w:szCs w:val="32"/>
+          <w:u w:val="single"/>
+        </w:rPr>
+      </w:pPr>
     </w:p>
     <w:sectPr>
       <w:pgSz w:w="11900" w:h="16840"/>

</xml_diff>